<commit_message>
All tasks of second task
</commit_message>
<xml_diff>
--- a/Task 01/01-task-csharp.docx
+++ b/Task 01/01-task-csharp.docx
@@ -1,6 +1,6 @@
 
 <file path=word/document.xml><?xml version="1.0" encoding="utf-8"?>
-<w:document xmlns:wpc="http://schemas.microsoft.com/office/word/2010/wordprocessingCanvas" xmlns:cx="http://schemas.microsoft.com/office/drawing/2014/chartex" xmlns:cx1="http://schemas.microsoft.com/office/drawing/2015/9/8/chartex" xmlns:cx2="http://schemas.microsoft.com/office/drawing/2015/10/21/chartex" xmlns:cx3="http://schemas.microsoft.com/office/drawing/2016/5/9/chartex" xmlns:cx4="http://schemas.microsoft.com/office/drawing/2016/5/10/chartex" xmlns:cx5="http://schemas.microsoft.com/office/drawing/2016/5/11/chartex" xmlns:cx6="http://schemas.microsoft.com/office/drawing/2016/5/12/chartex" xmlns:cx7="http://schemas.microsoft.com/office/drawing/2016/5/13/chartex" xmlns:cx8="http://schemas.microsoft.com/office/drawing/2016/5/14/chartex" xmlns:mc="http://schemas.openxmlformats.org/markup-compatibility/2006" xmlns:aink="http://schemas.microsoft.com/office/drawing/2016/ink" xmlns:am3d="http://schemas.microsoft.com/office/drawing/2017/model3d" xmlns:o="urn:schemas-microsoft-com:office:office" xmlns:r="http://schemas.openxmlformats.org/officeDocument/2006/relationships" xmlns:m="http://schemas.openxmlformats.org/officeDocument/2006/math" xmlns:v="urn:schemas-microsoft-com:vml" xmlns:wp14="http://schemas.microsoft.com/office/word/2010/wordprocessingDrawing" xmlns:wp="http://schemas.openxmlformats.org/drawingml/2006/wordprocessingDrawing" xmlns:w10="urn:schemas-microsoft-com:office:word" xmlns:w="http://schemas.openxmlformats.org/wordprocessingml/2006/main" xmlns:w14="http://schemas.microsoft.com/office/word/2010/wordml" xmlns:w15="http://schemas.microsoft.com/office/word/2012/wordml" xmlns:w16cid="http://schemas.microsoft.com/office/word/2016/wordml/cid" xmlns:w16se="http://schemas.microsoft.com/office/word/2015/wordml/symex" xmlns:wpg="http://schemas.microsoft.com/office/word/2010/wordprocessingGroup" xmlns:wpi="http://schemas.microsoft.com/office/word/2010/wordprocessingInk" xmlns:wne="http://schemas.microsoft.com/office/word/2006/wordml" xmlns:wps="http://schemas.microsoft.com/office/word/2010/wordprocessingShape" mc:Ignorable="w14 w15 w16se w16cid wp14">
+<w:document xmlns:wpc="http://schemas.microsoft.com/office/word/2010/wordprocessingCanvas" xmlns:cx="http://schemas.microsoft.com/office/drawing/2014/chartex" xmlns:cx1="http://schemas.microsoft.com/office/drawing/2015/9/8/chartex" xmlns:mc="http://schemas.openxmlformats.org/markup-compatibility/2006" xmlns:o="urn:schemas-microsoft-com:office:office" xmlns:r="http://schemas.openxmlformats.org/officeDocument/2006/relationships" xmlns:m="http://schemas.openxmlformats.org/officeDocument/2006/math" xmlns:v="urn:schemas-microsoft-com:vml" xmlns:wp14="http://schemas.microsoft.com/office/word/2010/wordprocessingDrawing" xmlns:wp="http://schemas.openxmlformats.org/drawingml/2006/wordprocessingDrawing" xmlns:w10="urn:schemas-microsoft-com:office:word" xmlns:w="http://schemas.openxmlformats.org/wordprocessingml/2006/main" xmlns:w14="http://schemas.microsoft.com/office/word/2010/wordml" xmlns:w15="http://schemas.microsoft.com/office/word/2012/wordml" xmlns:w16se="http://schemas.microsoft.com/office/word/2015/wordml/symex" xmlns:wpg="http://schemas.microsoft.com/office/word/2010/wordprocessingGroup" xmlns:wpi="http://schemas.microsoft.com/office/word/2010/wordprocessingInk" xmlns:wne="http://schemas.microsoft.com/office/word/2006/wordml" xmlns:wps="http://schemas.microsoft.com/office/word/2010/wordprocessingShape" mc:Ignorable="w14 w15 w16se wp14">
   <w:body>
     <w:p>
       <w:pPr>
@@ -54,6 +54,7 @@
       <w:r>
         <w:rPr>
           <w:noProof/>
+          <w:lang w:val="ru-RU" w:eastAsia="ru-RU"/>
         </w:rPr>
         <w:drawing>
           <wp:anchor distT="0" distB="0" distL="114300" distR="114300" simplePos="0" relativeHeight="251644416" behindDoc="0" locked="0" layoutInCell="1" allowOverlap="1" wp14:anchorId="1C287D27" wp14:editId="1C287D28">
@@ -132,21 +133,11 @@
             <w:pPr>
               <w:pStyle w:val="af7"/>
             </w:pPr>
-            <w:r>
-              <w:fldChar w:fldCharType="begin"/>
-            </w:r>
-            <w:r>
-              <w:instrText xml:space="preserve"> DOCPROPERTY  Subject  \* MERGEFORMAT </w:instrText>
-            </w:r>
-            <w:r>
-              <w:fldChar w:fldCharType="separate"/>
-            </w:r>
-            <w:r>
-              <w:t>Task 01</w:t>
-            </w:r>
-            <w:r>
-              <w:fldChar w:fldCharType="end"/>
-            </w:r>
+            <w:fldSimple w:instr=" DOCPROPERTY  Subject  \* MERGEFORMAT ">
+              <w:r>
+                <w:t>Task 01</w:t>
+              </w:r>
+            </w:fldSimple>
           </w:p>
           <w:p>
             <w:pPr>
@@ -158,21 +149,11 @@
                 <w:szCs w:val="44"/>
               </w:rPr>
             </w:pPr>
-            <w:r>
-              <w:fldChar w:fldCharType="begin"/>
-            </w:r>
-            <w:r>
-              <w:instrText xml:space="preserve"> DOCPROPERTY  Title  \* MERGEFORMAT </w:instrText>
-            </w:r>
-            <w:r>
-              <w:fldChar w:fldCharType="separate"/>
-            </w:r>
-            <w:r>
-              <w:t>C# Basics</w:t>
-            </w:r>
-            <w:r>
-              <w:fldChar w:fldCharType="end"/>
-            </w:r>
+            <w:fldSimple w:instr=" DOCPROPERTY  Title  \* MERGEFORMAT ">
+              <w:r>
+                <w:t>C# Basics</w:t>
+              </w:r>
+            </w:fldSimple>
           </w:p>
         </w:tc>
       </w:tr>
@@ -185,21 +166,11 @@
             <w:pPr>
               <w:pStyle w:val="ProjectName"/>
             </w:pPr>
-            <w:r>
-              <w:fldChar w:fldCharType="begin"/>
-            </w:r>
-            <w:r>
-              <w:instrText xml:space="preserve"> DOCPROPERTY  PID  \* MERGEFORMAT </w:instrText>
-            </w:r>
-            <w:r>
-              <w:fldChar w:fldCharType="separate"/>
-            </w:r>
-            <w:r>
-              <w:t>EPM-FARM</w:t>
-            </w:r>
-            <w:r>
-              <w:fldChar w:fldCharType="end"/>
-            </w:r>
+            <w:fldSimple w:instr=" DOCPROPERTY  PID  \* MERGEFORMAT ">
+              <w:r>
+                <w:t>EPM-FARM</w:t>
+              </w:r>
+            </w:fldSimple>
           </w:p>
           <w:p>
             <w:pPr>
@@ -221,13 +192,6 @@
       <w:pPr>
         <w:pStyle w:val="a2"/>
       </w:pPr>
-    </w:p>
-    <w:p/>
-    <w:p/>
-    <w:p/>
-    <w:p>
-      <w:bookmarkStart w:id="0" w:name="_GoBack"/>
-      <w:bookmarkEnd w:id="0"/>
     </w:p>
     <w:p/>
     <w:p/>
@@ -248,6 +212,10 @@
     <w:p/>
     <w:p/>
     <w:p/>
+    <w:p/>
+    <w:p/>
+    <w:p/>
+    <w:p/>
     <w:p>
       <w:pPr>
         <w:rPr>
@@ -582,6 +550,7 @@
       <w:r>
         <w:rPr>
           <w:noProof/>
+          <w:lang w:val="ru-RU" w:eastAsia="ru-RU"/>
         </w:rPr>
         <w:drawing>
           <wp:inline distT="0" distB="0" distL="0" distR="0" wp14:anchorId="1C287D29" wp14:editId="1C287D2A">
@@ -669,6 +638,7 @@
       <w:r>
         <w:rPr>
           <w:noProof/>
+          <w:lang w:val="ru-RU" w:eastAsia="ru-RU"/>
         </w:rPr>
         <w:drawing>
           <wp:inline distT="0" distB="0" distL="0" distR="0" wp14:anchorId="1C287D2B" wp14:editId="1C287D2C">
@@ -756,6 +726,7 @@
       <w:r>
         <w:rPr>
           <w:noProof/>
+          <w:lang w:val="ru-RU" w:eastAsia="ru-RU"/>
         </w:rPr>
         <w:lastRenderedPageBreak/>
         <w:drawing>
@@ -948,6 +919,7 @@
       <w:r>
         <w:rPr>
           <w:noProof/>
+          <w:lang w:val="ru-RU" w:eastAsia="ru-RU"/>
         </w:rPr>
         <w:drawing>
           <wp:inline distT="0" distB="0" distL="0" distR="0" wp14:anchorId="1C287D2F" wp14:editId="1C287D30">
@@ -1225,7 +1197,13 @@
         <w:t xml:space="preserve">классов </w:t>
       </w:r>
       <w:r>
-        <w:t xml:space="preserve">String </w:t>
+        <w:t>String</w:t>
+      </w:r>
+      <w:r>
+        <w:rPr>
+          <w:lang w:val="ru-RU"/>
+        </w:rPr>
+        <w:t xml:space="preserve"> </w:t>
       </w:r>
       <w:r>
         <w:rPr>
@@ -1242,6 +1220,73 @@
         </w:rPr>
         <w:t>.</w:t>
       </w:r>
+    </w:p>
+    <w:p>
+      <w:pPr>
+        <w:pStyle w:val="a2"/>
+        <w:rPr>
+          <w:lang w:val="ru-RU"/>
+        </w:rPr>
+      </w:pPr>
+      <w:r>
+        <w:rPr>
+          <w:lang w:val="ru-RU"/>
+        </w:rPr>
+        <w:t>Пример строки: афа2а2 фым2</w:t>
+      </w:r>
+      <w:proofErr w:type="gramStart"/>
+      <w:r>
+        <w:rPr>
+          <w:lang w:val="ru-RU"/>
+        </w:rPr>
+        <w:t>а,.</w:t>
+      </w:r>
+      <w:proofErr w:type="gramEnd"/>
+      <w:r>
+        <w:rPr>
+          <w:lang w:val="ru-RU"/>
+        </w:rPr>
+        <w:t xml:space="preserve"> 2к2</w:t>
+      </w:r>
+      <w:proofErr w:type="gramStart"/>
+      <w:r>
+        <w:rPr>
+          <w:lang w:val="ru-RU"/>
+        </w:rPr>
+        <w:t>а</w:t>
+      </w:r>
+      <w:r>
+        <w:rPr>
+          <w:lang w:val="ru-RU"/>
+        </w:rPr>
+        <w:t>?</w:t>
+      </w:r>
+      <w:r>
+        <w:t>,</w:t>
+      </w:r>
+      <w:proofErr w:type="gramEnd"/>
+      <w:r>
+        <w:t xml:space="preserve">/ </w:t>
+      </w:r>
+      <w:proofErr w:type="spellStart"/>
+      <w:r>
+        <w:t>safsadfas</w:t>
+      </w:r>
+      <w:proofErr w:type="spellEnd"/>
+      <w:r>
+        <w:rPr>
+          <w:lang w:val="ru-RU"/>
+        </w:rPr>
+        <w:t xml:space="preserve"> А    </w:t>
+      </w:r>
+      <w:proofErr w:type="spellStart"/>
+      <w:r>
+        <w:rPr>
+          <w:lang w:val="ru-RU"/>
+        </w:rPr>
+        <w:t>аывфпм</w:t>
+      </w:r>
+      <w:proofErr w:type="spellEnd"/>
     </w:p>
     <w:p>
       <w:pPr>
@@ -1310,6 +1355,8 @@
         </w:rPr>
         <w:t>Введите вторую строку: описание</w:t>
       </w:r>
+      <w:bookmarkStart w:id="0" w:name="_GoBack"/>
+      <w:bookmarkEnd w:id="0"/>
     </w:p>
     <w:p>
       <w:pPr>
@@ -1345,7 +1392,7 @@
 </file>
 
 <file path=word/endnotes.xml><?xml version="1.0" encoding="utf-8"?>
-<w:endnotes xmlns:wpc="http://schemas.microsoft.com/office/word/2010/wordprocessingCanvas" xmlns:cx="http://schemas.microsoft.com/office/drawing/2014/chartex" xmlns:cx1="http://schemas.microsoft.com/office/drawing/2015/9/8/chartex" xmlns:cx2="http://schemas.microsoft.com/office/drawing/2015/10/21/chartex" xmlns:cx3="http://schemas.microsoft.com/office/drawing/2016/5/9/chartex" xmlns:cx4="http://schemas.microsoft.com/office/drawing/2016/5/10/chartex" xmlns:cx5="http://schemas.microsoft.com/office/drawing/2016/5/11/chartex" xmlns:cx6="http://schemas.microsoft.com/office/drawing/2016/5/12/chartex" xmlns:cx7="http://schemas.microsoft.com/office/drawing/2016/5/13/chartex" xmlns:cx8="http://schemas.microsoft.com/office/drawing/2016/5/14/chartex" xmlns:mc="http://schemas.openxmlformats.org/markup-compatibility/2006" xmlns:aink="http://schemas.microsoft.com/office/drawing/2016/ink" xmlns:am3d="http://schemas.microsoft.com/office/drawing/2017/model3d" xmlns:o="urn:schemas-microsoft-com:office:office" xmlns:r="http://schemas.openxmlformats.org/officeDocument/2006/relationships" xmlns:m="http://schemas.openxmlformats.org/officeDocument/2006/math" xmlns:v="urn:schemas-microsoft-com:vml" xmlns:wp14="http://schemas.microsoft.com/office/word/2010/wordprocessingDrawing" xmlns:wp="http://schemas.openxmlformats.org/drawingml/2006/wordprocessingDrawing" xmlns:w10="urn:schemas-microsoft-com:office:word" xmlns:w="http://schemas.openxmlformats.org/wordprocessingml/2006/main" xmlns:w14="http://schemas.microsoft.com/office/word/2010/wordml" xmlns:w15="http://schemas.microsoft.com/office/word/2012/wordml" xmlns:w16cid="http://schemas.microsoft.com/office/word/2016/wordml/cid" xmlns:w16se="http://schemas.microsoft.com/office/word/2015/wordml/symex" xmlns:wpg="http://schemas.microsoft.com/office/word/2010/wordprocessingGroup" xmlns:wpi="http://schemas.microsoft.com/office/word/2010/wordprocessingInk" xmlns:wne="http://schemas.microsoft.com/office/word/2006/wordml" xmlns:wps="http://schemas.microsoft.com/office/word/2010/wordprocessingShape" mc:Ignorable="w14 w15 w16se w16cid wp14">
+<w:endnotes xmlns:wpc="http://schemas.microsoft.com/office/word/2010/wordprocessingCanvas" xmlns:cx="http://schemas.microsoft.com/office/drawing/2014/chartex" xmlns:cx1="http://schemas.microsoft.com/office/drawing/2015/9/8/chartex" xmlns:mc="http://schemas.openxmlformats.org/markup-compatibility/2006" xmlns:o="urn:schemas-microsoft-com:office:office" xmlns:r="http://schemas.openxmlformats.org/officeDocument/2006/relationships" xmlns:m="http://schemas.openxmlformats.org/officeDocument/2006/math" xmlns:v="urn:schemas-microsoft-com:vml" xmlns:wp14="http://schemas.microsoft.com/office/word/2010/wordprocessingDrawing" xmlns:wp="http://schemas.openxmlformats.org/drawingml/2006/wordprocessingDrawing" xmlns:w10="urn:schemas-microsoft-com:office:word" xmlns:w="http://schemas.openxmlformats.org/wordprocessingml/2006/main" xmlns:w14="http://schemas.microsoft.com/office/word/2010/wordml" xmlns:w15="http://schemas.microsoft.com/office/word/2012/wordml" xmlns:w16se="http://schemas.microsoft.com/office/word/2015/wordml/symex" xmlns:wpg="http://schemas.microsoft.com/office/word/2010/wordprocessingGroup" xmlns:wpi="http://schemas.microsoft.com/office/word/2010/wordprocessingInk" xmlns:wne="http://schemas.microsoft.com/office/word/2006/wordml" xmlns:wps="http://schemas.microsoft.com/office/word/2010/wordprocessingShape" mc:Ignorable="w14 w15 w16se wp14">
   <w:endnote w:type="separator" w:id="-1">
     <w:p>
       <w:r>
@@ -1364,7 +1411,7 @@
 </file>
 
 <file path=word/footer1.xml><?xml version="1.0" encoding="utf-8"?>
-<w:ftr xmlns:wpc="http://schemas.microsoft.com/office/word/2010/wordprocessingCanvas" xmlns:cx="http://schemas.microsoft.com/office/drawing/2014/chartex" xmlns:cx1="http://schemas.microsoft.com/office/drawing/2015/9/8/chartex" xmlns:cx2="http://schemas.microsoft.com/office/drawing/2015/10/21/chartex" xmlns:cx3="http://schemas.microsoft.com/office/drawing/2016/5/9/chartex" xmlns:cx4="http://schemas.microsoft.com/office/drawing/2016/5/10/chartex" xmlns:cx5="http://schemas.microsoft.com/office/drawing/2016/5/11/chartex" xmlns:cx6="http://schemas.microsoft.com/office/drawing/2016/5/12/chartex" xmlns:cx7="http://schemas.microsoft.com/office/drawing/2016/5/13/chartex" xmlns:cx8="http://schemas.microsoft.com/office/drawing/2016/5/14/chartex" xmlns:mc="http://schemas.openxmlformats.org/markup-compatibility/2006" xmlns:aink="http://schemas.microsoft.com/office/drawing/2016/ink" xmlns:am3d="http://schemas.microsoft.com/office/drawing/2017/model3d" xmlns:o="urn:schemas-microsoft-com:office:office" xmlns:r="http://schemas.openxmlformats.org/officeDocument/2006/relationships" xmlns:m="http://schemas.openxmlformats.org/officeDocument/2006/math" xmlns:v="urn:schemas-microsoft-com:vml" xmlns:wp14="http://schemas.microsoft.com/office/word/2010/wordprocessingDrawing" xmlns:wp="http://schemas.openxmlformats.org/drawingml/2006/wordprocessingDrawing" xmlns:w10="urn:schemas-microsoft-com:office:word" xmlns:w="http://schemas.openxmlformats.org/wordprocessingml/2006/main" xmlns:w14="http://schemas.microsoft.com/office/word/2010/wordml" xmlns:w15="http://schemas.microsoft.com/office/word/2012/wordml" xmlns:w16cid="http://schemas.microsoft.com/office/word/2016/wordml/cid" xmlns:w16se="http://schemas.microsoft.com/office/word/2015/wordml/symex" xmlns:wpg="http://schemas.microsoft.com/office/word/2010/wordprocessingGroup" xmlns:wpi="http://schemas.microsoft.com/office/word/2010/wordprocessingInk" xmlns:wne="http://schemas.microsoft.com/office/word/2006/wordml" xmlns:wps="http://schemas.microsoft.com/office/word/2010/wordprocessingShape" mc:Ignorable="w14 w15 w16se w16cid wp14">
+<w:ftr xmlns:wpc="http://schemas.microsoft.com/office/word/2010/wordprocessingCanvas" xmlns:cx="http://schemas.microsoft.com/office/drawing/2014/chartex" xmlns:cx1="http://schemas.microsoft.com/office/drawing/2015/9/8/chartex" xmlns:mc="http://schemas.openxmlformats.org/markup-compatibility/2006" xmlns:o="urn:schemas-microsoft-com:office:office" xmlns:r="http://schemas.openxmlformats.org/officeDocument/2006/relationships" xmlns:m="http://schemas.openxmlformats.org/officeDocument/2006/math" xmlns:v="urn:schemas-microsoft-com:vml" xmlns:wp14="http://schemas.microsoft.com/office/word/2010/wordprocessingDrawing" xmlns:wp="http://schemas.openxmlformats.org/drawingml/2006/wordprocessingDrawing" xmlns:w10="urn:schemas-microsoft-com:office:word" xmlns:w="http://schemas.openxmlformats.org/wordprocessingml/2006/main" xmlns:w14="http://schemas.microsoft.com/office/word/2010/wordml" xmlns:w15="http://schemas.microsoft.com/office/word/2012/wordml" xmlns:w16se="http://schemas.microsoft.com/office/word/2015/wordml/symex" xmlns:wpg="http://schemas.microsoft.com/office/word/2010/wordprocessingGroup" xmlns:wpi="http://schemas.microsoft.com/office/word/2010/wordprocessingInk" xmlns:wne="http://schemas.microsoft.com/office/word/2006/wordml" xmlns:wps="http://schemas.microsoft.com/office/word/2010/wordprocessingShape" mc:Ignorable="w14 w15 w16se wp14">
   <w:p>
     <w:pPr>
       <w:framePr w:wrap="around" w:vAnchor="page" w:hAnchor="page" w:x="10910" w:y="15764"/>
@@ -1444,32 +1491,32 @@
           <w:tcW w:w="8472" w:type="dxa"/>
         </w:tcPr>
         <w:p>
-          <w:r>
-            <w:fldChar w:fldCharType="begin"/>
-          </w:r>
-          <w:r>
-            <w:instrText xml:space="preserve"> DOCPROPERTY  Classification  \* MERGEFORMAT </w:instrText>
-          </w:r>
-          <w:r>
-            <w:fldChar w:fldCharType="separate"/>
-          </w:r>
-          <w:r>
-            <w:t>CONFIDENTIAL</w:t>
-          </w:r>
-          <w:r>
-            <w:fldChar w:fldCharType="end"/>
-          </w:r>
+          <w:fldSimple w:instr=" DOCPROPERTY  Classification  \* MERGEFORMAT ">
+            <w:r>
+              <w:t>CONFIDENTIAL</w:t>
+            </w:r>
+          </w:fldSimple>
           <w:r>
             <w:t xml:space="preserve"> | </w:t>
           </w:r>
           <w:r>
             <w:t xml:space="preserve">Effective Date: </w:t>
           </w:r>
-          <w:fldSimple w:instr=" DOCPROPERTY  &quot;Approval Date&quot;  \* MERGEFORMAT ">
-            <w:r>
-              <w:t>2019-06-26</w:t>
-            </w:r>
-          </w:fldSimple>
+          <w:r>
+            <w:fldChar w:fldCharType="begin"/>
+          </w:r>
+          <w:r>
+            <w:instrText xml:space="preserve"> DOCPROPERTY  "Approval Date"  \* MERGEFORMAT </w:instrText>
+          </w:r>
+          <w:r>
+            <w:fldChar w:fldCharType="separate"/>
+          </w:r>
+          <w:r>
+            <w:t>2019-06-26</w:t>
+          </w:r>
+          <w:r>
+            <w:fldChar w:fldCharType="end"/>
+          </w:r>
           <w:r>
             <w:tab/>
           </w:r>
@@ -1481,6 +1528,7 @@
     <w:r>
       <w:rPr>
         <w:noProof/>
+        <w:lang w:val="ru-RU" w:eastAsia="ru-RU"/>
       </w:rPr>
       <mc:AlternateContent>
         <mc:Choice Requires="wps">
@@ -1529,7 +1577,7 @@
             </wp:anchor>
           </w:drawing>
         </mc:Choice>
-        <mc:Fallback>
+        <mc:Fallback xmlns:w16cid="http://schemas.microsoft.com/office/word/2016/wordml/cid" xmlns:am3d="http://schemas.microsoft.com/office/drawing/2017/model3d" xmlns:aink="http://schemas.microsoft.com/office/drawing/2016/ink" xmlns:cx8="http://schemas.microsoft.com/office/drawing/2016/5/14/chartex" xmlns:cx7="http://schemas.microsoft.com/office/drawing/2016/5/13/chartex" xmlns:cx6="http://schemas.microsoft.com/office/drawing/2016/5/12/chartex" xmlns:cx5="http://schemas.microsoft.com/office/drawing/2016/5/11/chartex" xmlns:cx4="http://schemas.microsoft.com/office/drawing/2016/5/10/chartex" xmlns:cx3="http://schemas.microsoft.com/office/drawing/2016/5/9/chartex" xmlns:cx2="http://schemas.microsoft.com/office/drawing/2015/10/21/chartex">
           <w:pict>
             <v:line w14:anchorId="5D4829F2" id="Straight Connector 18" o:spid="_x0000_s1026" style="position:absolute;z-index:251664896;visibility:visible;mso-wrap-style:square;mso-width-percent:0;mso-wrap-distance-left:9pt;mso-wrap-distance-top:0;mso-wrap-distance-right:9pt;mso-wrap-distance-bottom:0;mso-position-horizontal:absolute;mso-position-horizontal-relative:text;mso-position-vertical:absolute;mso-position-vertical-relative:text;mso-width-percent:0;mso-width-relative:margin" from="-4.05pt,-1.4pt" to="463.95pt,-1.4pt" o:gfxdata="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" strokecolor="#464547" strokeweight="2pt"/>
           </w:pict>
@@ -1541,7 +1589,7 @@
 </file>
 
 <file path=word/footer2.xml><?xml version="1.0" encoding="utf-8"?>
-<w:ftr xmlns:wpc="http://schemas.microsoft.com/office/word/2010/wordprocessingCanvas" xmlns:cx="http://schemas.microsoft.com/office/drawing/2014/chartex" xmlns:cx1="http://schemas.microsoft.com/office/drawing/2015/9/8/chartex" xmlns:cx2="http://schemas.microsoft.com/office/drawing/2015/10/21/chartex" xmlns:cx3="http://schemas.microsoft.com/office/drawing/2016/5/9/chartex" xmlns:cx4="http://schemas.microsoft.com/office/drawing/2016/5/10/chartex" xmlns:cx5="http://schemas.microsoft.com/office/drawing/2016/5/11/chartex" xmlns:cx6="http://schemas.microsoft.com/office/drawing/2016/5/12/chartex" xmlns:cx7="http://schemas.microsoft.com/office/drawing/2016/5/13/chartex" xmlns:cx8="http://schemas.microsoft.com/office/drawing/2016/5/14/chartex" xmlns:mc="http://schemas.openxmlformats.org/markup-compatibility/2006" xmlns:aink="http://schemas.microsoft.com/office/drawing/2016/ink" xmlns:am3d="http://schemas.microsoft.com/office/drawing/2017/model3d" xmlns:o="urn:schemas-microsoft-com:office:office" xmlns:r="http://schemas.openxmlformats.org/officeDocument/2006/relationships" xmlns:m="http://schemas.openxmlformats.org/officeDocument/2006/math" xmlns:v="urn:schemas-microsoft-com:vml" xmlns:wp14="http://schemas.microsoft.com/office/word/2010/wordprocessingDrawing" xmlns:wp="http://schemas.openxmlformats.org/drawingml/2006/wordprocessingDrawing" xmlns:w10="urn:schemas-microsoft-com:office:word" xmlns:w="http://schemas.openxmlformats.org/wordprocessingml/2006/main" xmlns:w14="http://schemas.microsoft.com/office/word/2010/wordml" xmlns:w15="http://schemas.microsoft.com/office/word/2012/wordml" xmlns:w16cid="http://schemas.microsoft.com/office/word/2016/wordml/cid" xmlns:w16se="http://schemas.microsoft.com/office/word/2015/wordml/symex" xmlns:wpg="http://schemas.microsoft.com/office/word/2010/wordprocessingGroup" xmlns:wpi="http://schemas.microsoft.com/office/word/2010/wordprocessingInk" xmlns:wne="http://schemas.microsoft.com/office/word/2006/wordml" xmlns:wps="http://schemas.microsoft.com/office/word/2010/wordprocessingShape" mc:Ignorable="w14 w15 w16se w16cid wp14">
+<w:ftr xmlns:wpc="http://schemas.microsoft.com/office/word/2010/wordprocessingCanvas" xmlns:cx="http://schemas.microsoft.com/office/drawing/2014/chartex" xmlns:cx1="http://schemas.microsoft.com/office/drawing/2015/9/8/chartex" xmlns:mc="http://schemas.openxmlformats.org/markup-compatibility/2006" xmlns:o="urn:schemas-microsoft-com:office:office" xmlns:r="http://schemas.openxmlformats.org/officeDocument/2006/relationships" xmlns:m="http://schemas.openxmlformats.org/officeDocument/2006/math" xmlns:v="urn:schemas-microsoft-com:vml" xmlns:wp14="http://schemas.microsoft.com/office/word/2010/wordprocessingDrawing" xmlns:wp="http://schemas.openxmlformats.org/drawingml/2006/wordprocessingDrawing" xmlns:w10="urn:schemas-microsoft-com:office:word" xmlns:w="http://schemas.openxmlformats.org/wordprocessingml/2006/main" xmlns:w14="http://schemas.microsoft.com/office/word/2010/wordml" xmlns:w15="http://schemas.microsoft.com/office/word/2012/wordml" xmlns:w16se="http://schemas.microsoft.com/office/word/2015/wordml/symex" xmlns:wpg="http://schemas.microsoft.com/office/word/2010/wordprocessingGroup" xmlns:wpi="http://schemas.microsoft.com/office/word/2010/wordprocessingInk" xmlns:wne="http://schemas.microsoft.com/office/word/2006/wordml" xmlns:wps="http://schemas.microsoft.com/office/word/2010/wordprocessingShape" mc:Ignorable="w14 w15 w16se wp14">
   <w:tbl>
     <w:tblPr>
       <w:tblW w:w="0" w:type="auto"/>
@@ -1610,21 +1658,11 @@
           <w:pPr>
             <w:pStyle w:val="a8"/>
           </w:pPr>
-          <w:r>
-            <w:fldChar w:fldCharType="begin"/>
-          </w:r>
-          <w:r>
-            <w:instrText xml:space="preserve"> DOCPROPERTY  Classification  \* MERGEFORMAT </w:instrText>
-          </w:r>
-          <w:r>
-            <w:fldChar w:fldCharType="separate"/>
-          </w:r>
-          <w:r>
-            <w:t>CONFIDENTIAL</w:t>
-          </w:r>
-          <w:r>
-            <w:fldChar w:fldCharType="end"/>
-          </w:r>
+          <w:fldSimple w:instr=" DOCPROPERTY  Classification  \* MERGEFORMAT ">
+            <w:r>
+              <w:t>CONFIDENTIAL</w:t>
+            </w:r>
+          </w:fldSimple>
           <w:r>
             <w:t xml:space="preserve"> </w:t>
           </w:r>
@@ -1634,11 +1672,21 @@
           <w:r>
             <w:t xml:space="preserve">Effective Date: </w:t>
           </w:r>
-          <w:fldSimple w:instr=" DOCPROPERTY  &quot;Approval Date&quot;  \* MERGEFORMAT ">
-            <w:r>
-              <w:t>2019-06-26</w:t>
-            </w:r>
-          </w:fldSimple>
+          <w:r>
+            <w:fldChar w:fldCharType="begin"/>
+          </w:r>
+          <w:r>
+            <w:instrText xml:space="preserve"> DOCPROPERTY  "Approval Date"  \* MERGEFORMAT </w:instrText>
+          </w:r>
+          <w:r>
+            <w:fldChar w:fldCharType="separate"/>
+          </w:r>
+          <w:r>
+            <w:t>2019-06-26</w:t>
+          </w:r>
+          <w:r>
+            <w:fldChar w:fldCharType="end"/>
+          </w:r>
         </w:p>
       </w:tc>
     </w:tr>
@@ -1650,6 +1698,7 @@
     <w:r>
       <w:rPr>
         <w:noProof/>
+        <w:lang w:val="ru-RU" w:eastAsia="ru-RU"/>
       </w:rPr>
       <mc:AlternateContent>
         <mc:Choice Requires="wps">
@@ -1701,7 +1750,7 @@
             </wp:anchor>
           </w:drawing>
         </mc:Choice>
-        <mc:Fallback>
+        <mc:Fallback xmlns:w16cid="http://schemas.microsoft.com/office/word/2016/wordml/cid" xmlns:am3d="http://schemas.microsoft.com/office/drawing/2017/model3d" xmlns:aink="http://schemas.microsoft.com/office/drawing/2016/ink" xmlns:cx8="http://schemas.microsoft.com/office/drawing/2016/5/14/chartex" xmlns:cx7="http://schemas.microsoft.com/office/drawing/2016/5/13/chartex" xmlns:cx6="http://schemas.microsoft.com/office/drawing/2016/5/12/chartex" xmlns:cx5="http://schemas.microsoft.com/office/drawing/2016/5/11/chartex" xmlns:cx4="http://schemas.microsoft.com/office/drawing/2016/5/10/chartex" xmlns:cx3="http://schemas.microsoft.com/office/drawing/2016/5/9/chartex" xmlns:cx2="http://schemas.microsoft.com/office/drawing/2015/10/21/chartex">
           <w:pict>
             <v:line w14:anchorId="4F5ACDA9" id="Straight Connector 1" o:spid="_x0000_s1026" style="position:absolute;z-index:251654656;visibility:visible;mso-wrap-style:square;mso-width-percent:0;mso-height-percent:0;mso-wrap-distance-left:9pt;mso-wrap-distance-top:0;mso-wrap-distance-right:9pt;mso-wrap-distance-bottom:0;mso-position-horizontal:absolute;mso-position-horizontal-relative:text;mso-position-vertical:absolute;mso-position-vertical-relative:text;mso-width-percent:0;mso-height-percent:0;mso-width-relative:margin;mso-height-relative:margin" from="-1.65pt,-24.85pt" to="466.35pt,-24.85pt" o:gfxdata="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" strokecolor="#464547" strokeweight="2pt">
               <w10:wrap type="square"/>
@@ -1715,7 +1764,7 @@
 </file>
 
 <file path=word/footer3.xml><?xml version="1.0" encoding="utf-8"?>
-<w:ftr xmlns:wpc="http://schemas.microsoft.com/office/word/2010/wordprocessingCanvas" xmlns:cx="http://schemas.microsoft.com/office/drawing/2014/chartex" xmlns:cx1="http://schemas.microsoft.com/office/drawing/2015/9/8/chartex" xmlns:cx2="http://schemas.microsoft.com/office/drawing/2015/10/21/chartex" xmlns:cx3="http://schemas.microsoft.com/office/drawing/2016/5/9/chartex" xmlns:cx4="http://schemas.microsoft.com/office/drawing/2016/5/10/chartex" xmlns:cx5="http://schemas.microsoft.com/office/drawing/2016/5/11/chartex" xmlns:cx6="http://schemas.microsoft.com/office/drawing/2016/5/12/chartex" xmlns:cx7="http://schemas.microsoft.com/office/drawing/2016/5/13/chartex" xmlns:cx8="http://schemas.microsoft.com/office/drawing/2016/5/14/chartex" xmlns:mc="http://schemas.openxmlformats.org/markup-compatibility/2006" xmlns:aink="http://schemas.microsoft.com/office/drawing/2016/ink" xmlns:am3d="http://schemas.microsoft.com/office/drawing/2017/model3d" xmlns:o="urn:schemas-microsoft-com:office:office" xmlns:r="http://schemas.openxmlformats.org/officeDocument/2006/relationships" xmlns:m="http://schemas.openxmlformats.org/officeDocument/2006/math" xmlns:v="urn:schemas-microsoft-com:vml" xmlns:wp14="http://schemas.microsoft.com/office/word/2010/wordprocessingDrawing" xmlns:wp="http://schemas.openxmlformats.org/drawingml/2006/wordprocessingDrawing" xmlns:w10="urn:schemas-microsoft-com:office:word" xmlns:w="http://schemas.openxmlformats.org/wordprocessingml/2006/main" xmlns:w14="http://schemas.microsoft.com/office/word/2010/wordml" xmlns:w15="http://schemas.microsoft.com/office/word/2012/wordml" xmlns:w16cid="http://schemas.microsoft.com/office/word/2016/wordml/cid" xmlns:w16se="http://schemas.microsoft.com/office/word/2015/wordml/symex" xmlns:wpg="http://schemas.microsoft.com/office/word/2010/wordprocessingGroup" xmlns:wpi="http://schemas.microsoft.com/office/word/2010/wordprocessingInk" xmlns:wne="http://schemas.microsoft.com/office/word/2006/wordml" xmlns:wps="http://schemas.microsoft.com/office/word/2010/wordprocessingShape" mc:Ignorable="w14 w15 w16se w16cid wp14">
+<w:ftr xmlns:wpc="http://schemas.microsoft.com/office/word/2010/wordprocessingCanvas" xmlns:cx="http://schemas.microsoft.com/office/drawing/2014/chartex" xmlns:cx1="http://schemas.microsoft.com/office/drawing/2015/9/8/chartex" xmlns:mc="http://schemas.openxmlformats.org/markup-compatibility/2006" xmlns:o="urn:schemas-microsoft-com:office:office" xmlns:r="http://schemas.openxmlformats.org/officeDocument/2006/relationships" xmlns:m="http://schemas.openxmlformats.org/officeDocument/2006/math" xmlns:v="urn:schemas-microsoft-com:vml" xmlns:wp14="http://schemas.microsoft.com/office/word/2010/wordprocessingDrawing" xmlns:wp="http://schemas.openxmlformats.org/drawingml/2006/wordprocessingDrawing" xmlns:w10="urn:schemas-microsoft-com:office:word" xmlns:w="http://schemas.openxmlformats.org/wordprocessingml/2006/main" xmlns:w14="http://schemas.microsoft.com/office/word/2010/wordml" xmlns:w15="http://schemas.microsoft.com/office/word/2012/wordml" xmlns:w16se="http://schemas.microsoft.com/office/word/2015/wordml/symex" xmlns:wpg="http://schemas.microsoft.com/office/word/2010/wordprocessingGroup" xmlns:wpi="http://schemas.microsoft.com/office/word/2010/wordprocessingInk" xmlns:wne="http://schemas.microsoft.com/office/word/2006/wordml" xmlns:wps="http://schemas.microsoft.com/office/word/2010/wordprocessingShape" mc:Ignorable="w14 w15 w16se wp14">
   <w:p>
     <w:pPr>
       <w:framePr w:wrap="around" w:vAnchor="page" w:hAnchor="page" w:x="10910" w:y="15764"/>
@@ -1767,7 +1816,7 @@
         <w:sz w:val="18"/>
         <w:szCs w:val="18"/>
       </w:rPr>
-      <w:t>4</w:t>
+      <w:t>5</w:t>
     </w:r>
     <w:r>
       <w:rPr>
@@ -1798,21 +1847,11 @@
           <w:pPr>
             <w:pStyle w:val="a8"/>
           </w:pPr>
-          <w:r>
-            <w:fldChar w:fldCharType="begin"/>
-          </w:r>
-          <w:r>
-            <w:instrText xml:space="preserve"> DOCPROPERTY  Classification  \* MERGEFORMAT </w:instrText>
-          </w:r>
-          <w:r>
-            <w:fldChar w:fldCharType="separate"/>
-          </w:r>
-          <w:r>
-            <w:t>CONFIDENTIAL</w:t>
-          </w:r>
-          <w:r>
-            <w:fldChar w:fldCharType="end"/>
-          </w:r>
+          <w:fldSimple w:instr=" DOCPROPERTY  Classification  \* MERGEFORMAT ">
+            <w:r>
+              <w:t>CONFIDENTIAL</w:t>
+            </w:r>
+          </w:fldSimple>
           <w:r>
             <w:t xml:space="preserve"> </w:t>
           </w:r>
@@ -1825,11 +1864,21 @@
           <w:r>
             <w:t xml:space="preserve">Effective Date: </w:t>
           </w:r>
-          <w:fldSimple w:instr=" DOCPROPERTY  &quot;Approval Date&quot;  \* MERGEFORMAT ">
-            <w:r>
-              <w:t>2019-06-26</w:t>
-            </w:r>
-          </w:fldSimple>
+          <w:r>
+            <w:fldChar w:fldCharType="begin"/>
+          </w:r>
+          <w:r>
+            <w:instrText xml:space="preserve"> DOCPROPERTY  "Approval Date"  \* MERGEFORMAT </w:instrText>
+          </w:r>
+          <w:r>
+            <w:fldChar w:fldCharType="separate"/>
+          </w:r>
+          <w:r>
+            <w:t>2019-06-26</w:t>
+          </w:r>
+          <w:r>
+            <w:fldChar w:fldCharType="end"/>
+          </w:r>
           <w:r>
             <w:tab/>
           </w:r>
@@ -1844,6 +1893,7 @@
     <w:r>
       <w:rPr>
         <w:noProof/>
+        <w:lang w:val="ru-RU" w:eastAsia="ru-RU"/>
       </w:rPr>
       <mc:AlternateContent>
         <mc:Choice Requires="wps">
@@ -1895,7 +1945,7 @@
             </wp:anchor>
           </w:drawing>
         </mc:Choice>
-        <mc:Fallback>
+        <mc:Fallback xmlns:w16cid="http://schemas.microsoft.com/office/word/2016/wordml/cid" xmlns:am3d="http://schemas.microsoft.com/office/drawing/2017/model3d" xmlns:aink="http://schemas.microsoft.com/office/drawing/2016/ink" xmlns:cx8="http://schemas.microsoft.com/office/drawing/2016/5/14/chartex" xmlns:cx7="http://schemas.microsoft.com/office/drawing/2016/5/13/chartex" xmlns:cx6="http://schemas.microsoft.com/office/drawing/2016/5/12/chartex" xmlns:cx5="http://schemas.microsoft.com/office/drawing/2016/5/11/chartex" xmlns:cx4="http://schemas.microsoft.com/office/drawing/2016/5/10/chartex" xmlns:cx3="http://schemas.microsoft.com/office/drawing/2016/5/9/chartex" xmlns:cx2="http://schemas.microsoft.com/office/drawing/2015/10/21/chartex">
           <w:pict>
             <v:line w14:anchorId="11417C05" id="Straight Connector 21" o:spid="_x0000_s1026" style="position:absolute;z-index:251674112;visibility:visible;mso-wrap-style:square;mso-width-percent:0;mso-height-percent:0;mso-wrap-distance-left:9pt;mso-wrap-distance-top:0;mso-wrap-distance-right:9pt;mso-wrap-distance-bottom:0;mso-position-horizontal:absolute;mso-position-horizontal-relative:text;mso-position-vertical:absolute;mso-position-vertical-relative:text;mso-width-percent:0;mso-height-percent:0;mso-width-relative:margin;mso-height-relative:margin" from="-1.2pt,-.7pt" to="466.8pt,-.7pt" o:gfxdata="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" strokecolor="#464547" strokeweight="2pt"/>
           </w:pict>
@@ -1907,7 +1957,7 @@
 </file>
 
 <file path=word/footnotes.xml><?xml version="1.0" encoding="utf-8"?>
-<w:footnotes xmlns:wpc="http://schemas.microsoft.com/office/word/2010/wordprocessingCanvas" xmlns:cx="http://schemas.microsoft.com/office/drawing/2014/chartex" xmlns:cx1="http://schemas.microsoft.com/office/drawing/2015/9/8/chartex" xmlns:cx2="http://schemas.microsoft.com/office/drawing/2015/10/21/chartex" xmlns:cx3="http://schemas.microsoft.com/office/drawing/2016/5/9/chartex" xmlns:cx4="http://schemas.microsoft.com/office/drawing/2016/5/10/chartex" xmlns:cx5="http://schemas.microsoft.com/office/drawing/2016/5/11/chartex" xmlns:cx6="http://schemas.microsoft.com/office/drawing/2016/5/12/chartex" xmlns:cx7="http://schemas.microsoft.com/office/drawing/2016/5/13/chartex" xmlns:cx8="http://schemas.microsoft.com/office/drawing/2016/5/14/chartex" xmlns:mc="http://schemas.openxmlformats.org/markup-compatibility/2006" xmlns:aink="http://schemas.microsoft.com/office/drawing/2016/ink" xmlns:am3d="http://schemas.microsoft.com/office/drawing/2017/model3d" xmlns:o="urn:schemas-microsoft-com:office:office" xmlns:r="http://schemas.openxmlformats.org/officeDocument/2006/relationships" xmlns:m="http://schemas.openxmlformats.org/officeDocument/2006/math" xmlns:v="urn:schemas-microsoft-com:vml" xmlns:wp14="http://schemas.microsoft.com/office/word/2010/wordprocessingDrawing" xmlns:wp="http://schemas.openxmlformats.org/drawingml/2006/wordprocessingDrawing" xmlns:w10="urn:schemas-microsoft-com:office:word" xmlns:w="http://schemas.openxmlformats.org/wordprocessingml/2006/main" xmlns:w14="http://schemas.microsoft.com/office/word/2010/wordml" xmlns:w15="http://schemas.microsoft.com/office/word/2012/wordml" xmlns:w16cid="http://schemas.microsoft.com/office/word/2016/wordml/cid" xmlns:w16se="http://schemas.microsoft.com/office/word/2015/wordml/symex" xmlns:wpg="http://schemas.microsoft.com/office/word/2010/wordprocessingGroup" xmlns:wpi="http://schemas.microsoft.com/office/word/2010/wordprocessingInk" xmlns:wne="http://schemas.microsoft.com/office/word/2006/wordml" xmlns:wps="http://schemas.microsoft.com/office/word/2010/wordprocessingShape" mc:Ignorable="w14 w15 w16se w16cid wp14">
+<w:footnotes xmlns:wpc="http://schemas.microsoft.com/office/word/2010/wordprocessingCanvas" xmlns:cx="http://schemas.microsoft.com/office/drawing/2014/chartex" xmlns:cx1="http://schemas.microsoft.com/office/drawing/2015/9/8/chartex" xmlns:mc="http://schemas.openxmlformats.org/markup-compatibility/2006" xmlns:o="urn:schemas-microsoft-com:office:office" xmlns:r="http://schemas.openxmlformats.org/officeDocument/2006/relationships" xmlns:m="http://schemas.openxmlformats.org/officeDocument/2006/math" xmlns:v="urn:schemas-microsoft-com:vml" xmlns:wp14="http://schemas.microsoft.com/office/word/2010/wordprocessingDrawing" xmlns:wp="http://schemas.openxmlformats.org/drawingml/2006/wordprocessingDrawing" xmlns:w10="urn:schemas-microsoft-com:office:word" xmlns:w="http://schemas.openxmlformats.org/wordprocessingml/2006/main" xmlns:w14="http://schemas.microsoft.com/office/word/2010/wordml" xmlns:w15="http://schemas.microsoft.com/office/word/2012/wordml" xmlns:w16se="http://schemas.microsoft.com/office/word/2015/wordml/symex" xmlns:wpg="http://schemas.microsoft.com/office/word/2010/wordprocessingGroup" xmlns:wpi="http://schemas.microsoft.com/office/word/2010/wordprocessingInk" xmlns:wne="http://schemas.microsoft.com/office/word/2006/wordml" xmlns:wps="http://schemas.microsoft.com/office/word/2010/wordprocessingShape" mc:Ignorable="w14 w15 w16se wp14">
   <w:footnote w:type="separator" w:id="-1">
     <w:p>
       <w:r>
@@ -1926,7 +1976,7 @@
 </file>
 
 <file path=word/header1.xml><?xml version="1.0" encoding="utf-8"?>
-<w:hdr xmlns:wpc="http://schemas.microsoft.com/office/word/2010/wordprocessingCanvas" xmlns:cx="http://schemas.microsoft.com/office/drawing/2014/chartex" xmlns:cx1="http://schemas.microsoft.com/office/drawing/2015/9/8/chartex" xmlns:cx2="http://schemas.microsoft.com/office/drawing/2015/10/21/chartex" xmlns:cx3="http://schemas.microsoft.com/office/drawing/2016/5/9/chartex" xmlns:cx4="http://schemas.microsoft.com/office/drawing/2016/5/10/chartex" xmlns:cx5="http://schemas.microsoft.com/office/drawing/2016/5/11/chartex" xmlns:cx6="http://schemas.microsoft.com/office/drawing/2016/5/12/chartex" xmlns:cx7="http://schemas.microsoft.com/office/drawing/2016/5/13/chartex" xmlns:cx8="http://schemas.microsoft.com/office/drawing/2016/5/14/chartex" xmlns:mc="http://schemas.openxmlformats.org/markup-compatibility/2006" xmlns:aink="http://schemas.microsoft.com/office/drawing/2016/ink" xmlns:am3d="http://schemas.microsoft.com/office/drawing/2017/model3d" xmlns:o="urn:schemas-microsoft-com:office:office" xmlns:r="http://schemas.openxmlformats.org/officeDocument/2006/relationships" xmlns:m="http://schemas.openxmlformats.org/officeDocument/2006/math" xmlns:v="urn:schemas-microsoft-com:vml" xmlns:wp14="http://schemas.microsoft.com/office/word/2010/wordprocessingDrawing" xmlns:wp="http://schemas.openxmlformats.org/drawingml/2006/wordprocessingDrawing" xmlns:w10="urn:schemas-microsoft-com:office:word" xmlns:w="http://schemas.openxmlformats.org/wordprocessingml/2006/main" xmlns:w14="http://schemas.microsoft.com/office/word/2010/wordml" xmlns:w15="http://schemas.microsoft.com/office/word/2012/wordml" xmlns:w16cid="http://schemas.microsoft.com/office/word/2016/wordml/cid" xmlns:w16se="http://schemas.microsoft.com/office/word/2015/wordml/symex" xmlns:wpg="http://schemas.microsoft.com/office/word/2010/wordprocessingGroup" xmlns:wpi="http://schemas.microsoft.com/office/word/2010/wordprocessingInk" xmlns:wne="http://schemas.microsoft.com/office/word/2006/wordml" xmlns:wps="http://schemas.microsoft.com/office/word/2010/wordprocessingShape" mc:Ignorable="w14 w15 w16se w16cid wp14">
+<w:hdr xmlns:wpc="http://schemas.microsoft.com/office/word/2010/wordprocessingCanvas" xmlns:cx="http://schemas.microsoft.com/office/drawing/2014/chartex" xmlns:cx1="http://schemas.microsoft.com/office/drawing/2015/9/8/chartex" xmlns:mc="http://schemas.openxmlformats.org/markup-compatibility/2006" xmlns:o="urn:schemas-microsoft-com:office:office" xmlns:r="http://schemas.openxmlformats.org/officeDocument/2006/relationships" xmlns:m="http://schemas.openxmlformats.org/officeDocument/2006/math" xmlns:v="urn:schemas-microsoft-com:vml" xmlns:wp14="http://schemas.microsoft.com/office/word/2010/wordprocessingDrawing" xmlns:wp="http://schemas.openxmlformats.org/drawingml/2006/wordprocessingDrawing" xmlns:w10="urn:schemas-microsoft-com:office:word" xmlns:w="http://schemas.openxmlformats.org/wordprocessingml/2006/main" xmlns:w14="http://schemas.microsoft.com/office/word/2010/wordml" xmlns:w15="http://schemas.microsoft.com/office/word/2012/wordml" xmlns:w16se="http://schemas.microsoft.com/office/word/2015/wordml/symex" xmlns:wpg="http://schemas.microsoft.com/office/word/2010/wordprocessingGroup" xmlns:wpi="http://schemas.microsoft.com/office/word/2010/wordprocessingInk" xmlns:wne="http://schemas.microsoft.com/office/word/2006/wordml" xmlns:wps="http://schemas.microsoft.com/office/word/2010/wordprocessingShape" mc:Ignorable="w14 w15 w16se wp14">
   <w:tbl>
     <w:tblPr>
       <w:tblW w:w="9606" w:type="dxa"/>
@@ -1945,21 +1995,11 @@
           <w:pPr>
             <w:pStyle w:val="ab"/>
           </w:pPr>
-          <w:r>
-            <w:fldChar w:fldCharType="begin"/>
-          </w:r>
-          <w:r>
-            <w:instrText xml:space="preserve"> DOCPROPERTY  Title  \* MERGEFORMAT </w:instrText>
-          </w:r>
-          <w:r>
-            <w:fldChar w:fldCharType="separate"/>
-          </w:r>
-          <w:r>
-            <w:t>C# Basics</w:t>
-          </w:r>
-          <w:r>
-            <w:fldChar w:fldCharType="end"/>
-          </w:r>
+          <w:fldSimple w:instr=" DOCPROPERTY  Title  \* MERGEFORMAT ">
+            <w:r>
+              <w:t>C# Basics</w:t>
+            </w:r>
+          </w:fldSimple>
           <w:r>
             <w:rPr>
               <w:color w:val="999999"/>
@@ -1994,21 +2034,11 @@
           <w:r>
             <w:t xml:space="preserve">PID: </w:t>
           </w:r>
-          <w:r>
-            <w:fldChar w:fldCharType="begin"/>
-          </w:r>
-          <w:r>
-            <w:instrText xml:space="preserve"> DOCPROPERTY  PID  \* MERGEFORMAT </w:instrText>
-          </w:r>
-          <w:r>
-            <w:fldChar w:fldCharType="separate"/>
-          </w:r>
-          <w:r>
-            <w:t>EPM-FARM</w:t>
-          </w:r>
-          <w:r>
-            <w:fldChar w:fldCharType="end"/>
-          </w:r>
+          <w:fldSimple w:instr=" DOCPROPERTY  PID  \* MERGEFORMAT ">
+            <w:r>
+              <w:t>EPM-FARM</w:t>
+            </w:r>
+          </w:fldSimple>
         </w:p>
       </w:tc>
       <w:tc>
@@ -2023,6 +2053,7 @@
           <w:r>
             <w:rPr>
               <w:noProof/>
+              <w:lang w:val="ru-RU" w:eastAsia="ru-RU"/>
             </w:rPr>
             <w:drawing>
               <wp:inline distT="0" distB="0" distL="0" distR="0" wp14:anchorId="1C287D4A" wp14:editId="1C287D4B">
@@ -2081,6 +2112,7 @@
     <w:r>
       <w:rPr>
         <w:noProof/>
+        <w:lang w:val="ru-RU" w:eastAsia="ru-RU"/>
       </w:rPr>
       <mc:AlternateContent>
         <mc:Choice Requires="wps">
@@ -2142,7 +2174,7 @@
             </wp:anchor>
           </w:drawing>
         </mc:Choice>
-        <mc:Fallback>
+        <mc:Fallback xmlns:w16cid="http://schemas.microsoft.com/office/word/2016/wordml/cid" xmlns:am3d="http://schemas.microsoft.com/office/drawing/2017/model3d" xmlns:aink="http://schemas.microsoft.com/office/drawing/2016/ink" xmlns:cx8="http://schemas.microsoft.com/office/drawing/2016/5/14/chartex" xmlns:cx7="http://schemas.microsoft.com/office/drawing/2016/5/13/chartex" xmlns:cx6="http://schemas.microsoft.com/office/drawing/2016/5/12/chartex" xmlns:cx5="http://schemas.microsoft.com/office/drawing/2016/5/11/chartex" xmlns:cx4="http://schemas.microsoft.com/office/drawing/2016/5/10/chartex" xmlns:cx3="http://schemas.microsoft.com/office/drawing/2016/5/9/chartex" xmlns:cx2="http://schemas.microsoft.com/office/drawing/2015/10/21/chartex">
           <w:pict>
             <v:line w14:anchorId="07A7FC20" id="Straight Connector 4" o:spid="_x0000_s1026" style="position:absolute;z-index:251659776;visibility:visible;mso-wrap-style:square;mso-width-percent:0;mso-wrap-distance-left:9pt;mso-wrap-distance-top:0;mso-wrap-distance-right:9pt;mso-wrap-distance-bottom:0;mso-position-horizontal:absolute;mso-position-horizontal-relative:text;mso-position-vertical:absolute;mso-position-vertical-relative:text;mso-width-percent:0;mso-width-relative:margin" from="-.65pt,1.25pt" to="467.35pt,1.25pt" o:gfxdata="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" strokecolor="#393737 [814]" strokeweight="2pt">
               <v:stroke joinstyle="miter"/>
@@ -2156,7 +2188,7 @@
 </file>
 
 <file path=word/numbering.xml><?xml version="1.0" encoding="utf-8"?>
-<w:numbering xmlns:wpc="http://schemas.microsoft.com/office/word/2010/wordprocessingCanvas" xmlns:cx="http://schemas.microsoft.com/office/drawing/2014/chartex" xmlns:cx1="http://schemas.microsoft.com/office/drawing/2015/9/8/chartex" xmlns:cx2="http://schemas.microsoft.com/office/drawing/2015/10/21/chartex" xmlns:cx3="http://schemas.microsoft.com/office/drawing/2016/5/9/chartex" xmlns:cx4="http://schemas.microsoft.com/office/drawing/2016/5/10/chartex" xmlns:cx5="http://schemas.microsoft.com/office/drawing/2016/5/11/chartex" xmlns:cx6="http://schemas.microsoft.com/office/drawing/2016/5/12/chartex" xmlns:cx7="http://schemas.microsoft.com/office/drawing/2016/5/13/chartex" xmlns:cx8="http://schemas.microsoft.com/office/drawing/2016/5/14/chartex" xmlns:mc="http://schemas.openxmlformats.org/markup-compatibility/2006" xmlns:aink="http://schemas.microsoft.com/office/drawing/2016/ink" xmlns:am3d="http://schemas.microsoft.com/office/drawing/2017/model3d" xmlns:o="urn:schemas-microsoft-com:office:office" xmlns:r="http://schemas.openxmlformats.org/officeDocument/2006/relationships" xmlns:m="http://schemas.openxmlformats.org/officeDocument/2006/math" xmlns:v="urn:schemas-microsoft-com:vml" xmlns:wp14="http://schemas.microsoft.com/office/word/2010/wordprocessingDrawing" xmlns:wp="http://schemas.openxmlformats.org/drawingml/2006/wordprocessingDrawing" xmlns:w10="urn:schemas-microsoft-com:office:word" xmlns:w="http://schemas.openxmlformats.org/wordprocessingml/2006/main" xmlns:w14="http://schemas.microsoft.com/office/word/2010/wordml" xmlns:w15="http://schemas.microsoft.com/office/word/2012/wordml" xmlns:w16cid="http://schemas.microsoft.com/office/word/2016/wordml/cid" xmlns:w16se="http://schemas.microsoft.com/office/word/2015/wordml/symex" xmlns:wpg="http://schemas.microsoft.com/office/word/2010/wordprocessingGroup" xmlns:wpi="http://schemas.microsoft.com/office/word/2010/wordprocessingInk" xmlns:wne="http://schemas.microsoft.com/office/word/2006/wordml" xmlns:wps="http://schemas.microsoft.com/office/word/2010/wordprocessingShape" mc:Ignorable="w14 w15 w16se w16cid wp14">
+<w:numbering xmlns:wpc="http://schemas.microsoft.com/office/word/2010/wordprocessingCanvas" xmlns:cx="http://schemas.microsoft.com/office/drawing/2014/chartex" xmlns:cx1="http://schemas.microsoft.com/office/drawing/2015/9/8/chartex" xmlns:mc="http://schemas.openxmlformats.org/markup-compatibility/2006" xmlns:o="urn:schemas-microsoft-com:office:office" xmlns:r="http://schemas.openxmlformats.org/officeDocument/2006/relationships" xmlns:m="http://schemas.openxmlformats.org/officeDocument/2006/math" xmlns:v="urn:schemas-microsoft-com:vml" xmlns:wp14="http://schemas.microsoft.com/office/word/2010/wordprocessingDrawing" xmlns:wp="http://schemas.openxmlformats.org/drawingml/2006/wordprocessingDrawing" xmlns:w10="urn:schemas-microsoft-com:office:word" xmlns:w="http://schemas.openxmlformats.org/wordprocessingml/2006/main" xmlns:w14="http://schemas.microsoft.com/office/word/2010/wordml" xmlns:w15="http://schemas.microsoft.com/office/word/2012/wordml" xmlns:w16se="http://schemas.microsoft.com/office/word/2015/wordml/symex" xmlns:wpg="http://schemas.microsoft.com/office/word/2010/wordprocessingGroup" xmlns:wpi="http://schemas.microsoft.com/office/word/2010/wordprocessingInk" xmlns:wne="http://schemas.microsoft.com/office/word/2006/wordml" xmlns:wps="http://schemas.microsoft.com/office/word/2010/wordprocessingShape" mc:Ignorable="w14 w15 w16se wp14">
   <w:abstractNum w:abstractNumId="0" w15:restartNumberingAfterBreak="0">
     <w:nsid w:val="FFFFFF83"/>
     <w:multiLevelType w:val="singleLevel"/>
@@ -4126,7 +4158,7 @@
 </file>
 
 <file path=word/styles.xml><?xml version="1.0" encoding="utf-8"?>
-<w:styles xmlns:mc="http://schemas.openxmlformats.org/markup-compatibility/2006" xmlns:r="http://schemas.openxmlformats.org/officeDocument/2006/relationships" xmlns:w="http://schemas.openxmlformats.org/wordprocessingml/2006/main" xmlns:w14="http://schemas.microsoft.com/office/word/2010/wordml" xmlns:w15="http://schemas.microsoft.com/office/word/2012/wordml" xmlns:w16cid="http://schemas.microsoft.com/office/word/2016/wordml/cid" xmlns:w16se="http://schemas.microsoft.com/office/word/2015/wordml/symex" mc:Ignorable="w14 w15 w16se w16cid">
+<w:styles xmlns:mc="http://schemas.openxmlformats.org/markup-compatibility/2006" xmlns:r="http://schemas.openxmlformats.org/officeDocument/2006/relationships" xmlns:w="http://schemas.openxmlformats.org/wordprocessingml/2006/main" xmlns:w14="http://schemas.microsoft.com/office/word/2010/wordml" xmlns:w15="http://schemas.microsoft.com/office/word/2012/wordml" xmlns:w16se="http://schemas.microsoft.com/office/word/2015/wordml/symex" mc:Ignorable="w14 w15 w16se">
   <w:docDefaults>
     <w:rPrDefault>
       <w:rPr>
@@ -4136,7 +4168,7 @@
     </w:rPrDefault>
     <w:pPrDefault/>
   </w:docDefaults>
-  <w:latentStyles w:defLockedState="0" w:defUIPriority="0" w:defSemiHidden="0" w:defUnhideWhenUsed="0" w:defQFormat="0" w:count="376">
+  <w:latentStyles w:defLockedState="0" w:defUIPriority="0" w:defSemiHidden="0" w:defUnhideWhenUsed="0" w:defQFormat="0" w:count="371">
     <w:lsdException w:name="heading 1" w:qFormat="1"/>
     <w:lsdException w:name="heading 2" w:qFormat="1"/>
     <w:lsdException w:name="heading 3" w:uiPriority="9" w:qFormat="1"/>
@@ -4504,11 +4536,6 @@
     <w:lsdException w:name="List Table 5 Dark Accent 6" w:uiPriority="50"/>
     <w:lsdException w:name="List Table 6 Colorful Accent 6" w:uiPriority="51"/>
     <w:lsdException w:name="List Table 7 Colorful Accent 6" w:uiPriority="52"/>
-    <w:lsdException w:name="Mention" w:semiHidden="1" w:uiPriority="99" w:unhideWhenUsed="1"/>
-    <w:lsdException w:name="Smart Hyperlink" w:semiHidden="1" w:uiPriority="99" w:unhideWhenUsed="1"/>
-    <w:lsdException w:name="Hashtag" w:semiHidden="1" w:uiPriority="99" w:unhideWhenUsed="1"/>
-    <w:lsdException w:name="Unresolved Mention" w:semiHidden="1" w:uiPriority="99" w:unhideWhenUsed="1"/>
-    <w:lsdException w:name="Smart Link" w:semiHidden="1" w:uiPriority="99" w:unhideWhenUsed="1"/>
   </w:latentStyles>
   <w:style w:type="paragraph" w:default="1" w:styleId="a1">
     <w:name w:val="Normal"/>
@@ -6094,7 +6121,7 @@
 </file>
 
 <file path=customXml/itemProps1.xml><?xml version="1.0" encoding="utf-8"?>
-<ds:datastoreItem xmlns:ds="http://schemas.openxmlformats.org/officeDocument/2006/customXml" ds:itemID="{8C19AAD5-CC0A-46F2-925D-A46CDD1E7BCE}">
+<ds:datastoreItem xmlns:ds="http://schemas.openxmlformats.org/officeDocument/2006/customXml" ds:itemID="{6D607D41-9763-4DDB-AA36-9CF213B7C039}">
   <ds:schemaRefs>
     <ds:schemaRef ds:uri="http://schemas.openxmlformats.org/officeDocument/2006/bibliography"/>
   </ds:schemaRefs>

</xml_diff>